<commit_message>
testing template parsing using different technics
</commit_message>
<xml_diff>
--- a/ReportGenerator/DataSources/files/templates/template_part4.docx
+++ b/ReportGenerator/DataSources/files/templates/template_part4.docx
@@ -101,7 +101,6 @@
               </w:rPr>
               <w:t>{{</w:t>
             </w:r>
-            <w:proofErr w:type="spellStart"/>
             <w:r>
               <w:rPr>
                 <w:rStyle w:val="CharacterStyle301"/>
@@ -114,7 +113,6 @@
               </w:rPr>
               <w:t>PageA.Image</w:t>
             </w:r>
-            <w:proofErr w:type="spellEnd"/>
             <w:r>
               <w:rPr>
                 <w:rStyle w:val="CharacterStyle301"/>
@@ -544,7 +542,21 @@
                 <w:rStyle w:val="CharacterStyle38"/>
               </w:rPr>
               <w:br/>
-              <w:t>d/λ</w:t>
+              <w:t>d/</w:t>
+            </w:r>
+            <w:commentRangeStart w:id="1"/>
+            <w:r>
+              <w:rPr>
+                <w:rStyle w:val="CharacterStyle38"/>
+              </w:rPr>
+              <w:t>λ</w:t>
+            </w:r>
+            <w:commentRangeEnd w:id="1"/>
+            <w:r>
+              <w:rPr>
+                <w:rStyle w:val="CommentReference"/>
+              </w:rPr>
+              <w:commentReference w:id="1"/>
             </w:r>
           </w:p>
         </w:tc>
@@ -562,7 +574,7 @@
                 <w:lang w:val="en-US"/>
               </w:rPr>
             </w:pPr>
-            <w:commentRangeStart w:id="1"/>
+            <w:commentRangeStart w:id="2"/>
           </w:p>
         </w:tc>
         <w:tc>
@@ -654,12 +666,12 @@
               </w:rPr>
               <w:t>(m²K)/W</w:t>
             </w:r>
-            <w:commentRangeEnd w:id="1"/>
+            <w:commentRangeEnd w:id="2"/>
             <w:r>
               <w:rPr>
                 <w:rStyle w:val="CommentReference"/>
               </w:rPr>
-              <w:commentReference w:id="1"/>
+              <w:commentReference w:id="2"/>
             </w:r>
           </w:p>
         </w:tc>
@@ -697,9 +709,8 @@
                 <w:highlight w:val="white"/>
                 <w:lang w:val="en-US"/>
               </w:rPr>
-              <w:t>{{</w:t>
+              <w:t>{{name:"</w:t>
             </w:r>
-            <w:proofErr w:type="spellStart"/>
             <w:r>
               <w:rPr>
                 <w:rFonts w:ascii="Consolas" w:hAnsi="Consolas" w:cs="Consolas"/>
@@ -707,18 +718,8 @@
                 <w:highlight w:val="white"/>
                 <w:lang w:val="en-US"/>
               </w:rPr>
-              <w:t>name:"</w:t>
-            </w:r>
-            <w:r>
-              <w:rPr>
-                <w:rFonts w:ascii="Consolas" w:hAnsi="Consolas" w:cs="Consolas"/>
-                <w:color w:val="800000"/>
-                <w:highlight w:val="white"/>
-                <w:lang w:val="en-US"/>
-              </w:rPr>
               <w:t>ID</w:t>
             </w:r>
-            <w:proofErr w:type="spellEnd"/>
             <w:r>
               <w:rPr>
                 <w:rFonts w:ascii="Consolas" w:hAnsi="Consolas" w:cs="Consolas"/>
@@ -750,7 +751,6 @@
               </w:rPr>
               <w:t>{{name:"</w:t>
             </w:r>
-            <w:proofErr w:type="spellStart"/>
             <w:r>
               <w:rPr>
                 <w:rFonts w:ascii="Consolas" w:hAnsi="Consolas" w:cs="Consolas"/>
@@ -760,7 +760,6 @@
               </w:rPr>
               <w:t>PageADetailID</w:t>
             </w:r>
-            <w:proofErr w:type="spellEnd"/>
             <w:r>
               <w:rPr>
                 <w:rFonts w:ascii="Consolas" w:hAnsi="Consolas" w:cs="Consolas"/>
@@ -2239,7 +2238,6 @@
               </w:rPr>
               <w:t>R</w:t>
             </w:r>
-            <w:proofErr w:type="spellStart"/>
             <w:r>
               <w:rPr>
                 <w:rStyle w:val="CharacterStyle301"/>
@@ -2254,7 +2252,6 @@
               </w:rPr>
               <w:t>ολ</w:t>
             </w:r>
-            <w:proofErr w:type="spellEnd"/>
           </w:p>
         </w:tc>
         <w:tc>
@@ -2423,14 +2420,12 @@
         </w:rPr>
         <w:t>"</w:t>
       </w:r>
-      <w:proofErr w:type="spellStart"/>
       <w:r>
         <w:rPr>
           <w:lang w:val="en-US"/>
         </w:rPr>
         <w:t>PageA.Image</w:t>
       </w:r>
-      <w:proofErr w:type="spellEnd"/>
       <w:r>
         <w:rPr>
           <w:lang w:val="en-US"/>
@@ -2441,14 +2436,7 @@
         <w:rPr>
           <w:lang w:val="en-US"/>
         </w:rPr>
-        <w:t xml:space="preserve">, </w:t>
-      </w:r>
-      <w:proofErr w:type="spellStart"/>
-      <w:r>
-        <w:rPr>
-          <w:lang w:val="en-US"/>
-        </w:rPr>
-        <w:t>type:</w:t>
+        <w:t>, type:</w:t>
       </w:r>
       <w:r>
         <w:rPr>
@@ -2462,7 +2450,6 @@
         </w:rPr>
         <w:t>image</w:t>
       </w:r>
-      <w:proofErr w:type="spellEnd"/>
       <w:r>
         <w:rPr>
           <w:lang w:val="en-US"/>
@@ -2477,7 +2464,306 @@
       </w:r>
     </w:p>
   </w:comment>
-  <w:comment w:id="1" w:author="Θέμης Θεοτοκάτος" w:date="2022-03-10T14:18:00Z" w:initials="ΘΘ">
+  <w:comment w:id="1" w:author="Θέμης Θεοτοκάτος" w:date="2022-04-07T12:03:00Z" w:initials="ΘΘ">
+    <w:p>
+      <w:pPr>
+        <w:pStyle w:val="CommentText"/>
+        <w:rPr>
+          <w:lang w:val="en-US"/>
+        </w:rPr>
+      </w:pPr>
+      <w:r>
+        <w:rPr>
+          <w:rStyle w:val="CommentReference"/>
+        </w:rPr>
+        <w:annotationRef/>
+      </w:r>
+      <w:r>
+        <w:rPr>
+          <w:lang w:val="en-US"/>
+        </w:rPr>
+        <w:t>{</w:t>
+      </w:r>
+      <w:r>
+        <w:rPr>
+          <w:rStyle w:val="CommentReference"/>
+        </w:rPr>
+        <w:annotationRef/>
+      </w:r>
+      <w:r>
+        <w:rPr>
+          <w:lang w:val="en-US"/>
+        </w:rPr>
+        <w:t>t</w:t>
+      </w:r>
+      <w:r>
+        <w:rPr>
+          <w:lang w:val="en-US"/>
+        </w:rPr>
+        <w:t>able: "PageADetails",</w:t>
+      </w:r>
+    </w:p>
+    <w:p>
+      <w:pPr>
+        <w:pStyle w:val="CommentText"/>
+        <w:rPr>
+          <w:lang w:val="en-US"/>
+        </w:rPr>
+      </w:pPr>
+      <w:r>
+        <w:rPr>
+          <w:lang w:val="en-US"/>
+        </w:rPr>
+        <w:t>type: "</w:t>
+      </w:r>
+      <w:r>
+        <w:rPr>
+          <w:lang w:val="en-US"/>
+        </w:rPr>
+        <w:t>table</w:t>
+      </w:r>
+      <w:r>
+        <w:rPr>
+          <w:lang w:val="en-US"/>
+        </w:rPr>
+        <w:t>",</w:t>
+      </w:r>
+    </w:p>
+    <w:p>
+      <w:pPr>
+        <w:pStyle w:val="CommentText"/>
+        <w:rPr>
+          <w:lang w:val="en-US"/>
+        </w:rPr>
+      </w:pPr>
+      <w:r>
+        <w:rPr>
+          <w:lang w:val="en-US"/>
+        </w:rPr>
+        <w:t>id: "</w:t>
+      </w:r>
+      <w:r>
+        <w:rPr>
+          <w:rFonts w:ascii="Consolas" w:hAnsi="Consolas" w:cs="Consolas"/>
+          <w:color w:val="800000"/>
+          <w:highlight w:val="white"/>
+          <w:lang w:val="en-US"/>
+        </w:rPr>
+        <w:t>ID</w:t>
+      </w:r>
+      <w:r>
+        <w:rPr>
+          <w:lang w:val="en-US"/>
+        </w:rPr>
+        <w:t>",</w:t>
+      </w:r>
+    </w:p>
+    <w:p>
+      <w:pPr>
+        <w:pStyle w:val="CommentText"/>
+        <w:rPr>
+          <w:lang w:val="en-US"/>
+        </w:rPr>
+      </w:pPr>
+      <w:r>
+        <w:rPr>
+          <w:lang w:val="en-US"/>
+        </w:rPr>
+        <w:t>foreignKey</w:t>
+      </w:r>
+      <w:r>
+        <w:rPr>
+          <w:lang w:val="en-US"/>
+        </w:rPr>
+        <w:t>: "PageADetailID",</w:t>
+      </w:r>
+    </w:p>
+    <w:p>
+      <w:pPr>
+        <w:pStyle w:val="CommentText"/>
+        <w:rPr>
+          <w:lang w:val="en-US"/>
+        </w:rPr>
+      </w:pPr>
+      <w:r>
+        <w:rPr>
+          <w:lang w:val="en-US"/>
+        </w:rPr>
+        <w:t xml:space="preserve">headerCount: </w:t>
+      </w:r>
+      <w:r>
+        <w:rPr>
+          <w:lang w:val="en-US"/>
+        </w:rPr>
+        <w:t>2</w:t>
+      </w:r>
+      <w:r>
+        <w:rPr>
+          <w:lang w:val="en-US"/>
+        </w:rPr>
+        <w:t>,</w:t>
+      </w:r>
+    </w:p>
+    <w:p>
+      <w:pPr>
+        <w:pStyle w:val="CommentText"/>
+        <w:rPr>
+          <w:lang w:val="en-US"/>
+        </w:rPr>
+      </w:pPr>
+      <w:r>
+        <w:rPr>
+          <w:rFonts w:ascii="Consolas" w:hAnsi="Consolas" w:cs="Consolas"/>
+          <w:color w:val="000000"/>
+          <w:sz w:val="19"/>
+          <w:szCs w:val="19"/>
+          <w:lang w:val="en-US"/>
+        </w:rPr>
+        <w:t>rowCount</w:t>
+      </w:r>
+      <w:r>
+        <w:rPr>
+          <w:lang w:val="en-US"/>
+        </w:rPr>
+        <w:t xml:space="preserve">: </w:t>
+      </w:r>
+      <w:r>
+        <w:rPr>
+          <w:lang w:val="en-US"/>
+        </w:rPr>
+        <w:t>1</w:t>
+      </w:r>
+      <w:r>
+        <w:rPr>
+          <w:lang w:val="en-US"/>
+        </w:rPr>
+        <w:t>,</w:t>
+      </w:r>
+    </w:p>
+    <w:p>
+      <w:pPr>
+        <w:pStyle w:val="CommentText"/>
+        <w:rPr>
+          <w:lang w:val="en-US"/>
+        </w:rPr>
+      </w:pPr>
+      <w:r>
+        <w:rPr>
+          <w:lang w:val="en-US"/>
+        </w:rPr>
+        <w:t xml:space="preserve">footerCount: </w:t>
+      </w:r>
+      <w:r>
+        <w:rPr>
+          <w:lang w:val="en-US"/>
+        </w:rPr>
+        <w:t>0,</w:t>
+      </w:r>
+    </w:p>
+    <w:p>
+      <w:pPr>
+        <w:pStyle w:val="CommentText"/>
+        <w:rPr>
+          <w:lang w:val="en-US"/>
+        </w:rPr>
+      </w:pPr>
+      <w:r>
+        <w:rPr>
+          <w:lang w:val="en-US"/>
+        </w:rPr>
+        <w:t>fields:["</w:t>
+      </w:r>
+      <w:r>
+        <w:rPr>
+          <w:rFonts w:ascii="Consolas" w:hAnsi="Consolas" w:cs="Consolas"/>
+          <w:color w:val="800000"/>
+          <w:lang w:val="en-US"/>
+        </w:rPr>
+        <w:t>ID</w:t>
+      </w:r>
+      <w:r>
+        <w:rPr>
+          <w:lang w:val="en-US"/>
+        </w:rPr>
+        <w:t>","</w:t>
+      </w:r>
+      <w:r>
+        <w:rPr>
+          <w:rFonts w:ascii="Consolas" w:hAnsi="Consolas" w:cs="Consolas"/>
+          <w:color w:val="800000"/>
+          <w:highlight w:val="white"/>
+          <w:lang w:val="en-US"/>
+        </w:rPr>
+        <w:t>PageADetailID</w:t>
+      </w:r>
+      <w:r>
+        <w:rPr>
+          <w:rFonts w:ascii="Consolas" w:hAnsi="Consolas" w:cs="Consolas"/>
+          <w:color w:val="800000"/>
+          <w:lang w:val="en-US"/>
+        </w:rPr>
+        <w:t>","</w:t>
+      </w:r>
+      <w:r>
+        <w:rPr>
+          <w:rFonts w:ascii="Consolas" w:hAnsi="Consolas" w:cs="Consolas"/>
+          <w:color w:val="800000"/>
+          <w:highlight w:val="white"/>
+          <w:lang w:val="en-US"/>
+        </w:rPr>
+        <w:t>MaterialID</w:t>
+      </w:r>
+      <w:r>
+        <w:rPr>
+          <w:rFonts w:ascii="Consolas" w:hAnsi="Consolas" w:cs="Consolas"/>
+          <w:color w:val="800000"/>
+          <w:lang w:val="en-US"/>
+        </w:rPr>
+        <w:t>","</w:t>
+      </w:r>
+      <w:r>
+        <w:rPr>
+          <w:rFonts w:ascii="Consolas" w:hAnsi="Consolas" w:cs="Consolas"/>
+          <w:color w:val="800000"/>
+          <w:highlight w:val="white"/>
+          <w:lang w:val="en-US"/>
+        </w:rPr>
+        <w:t>Name</w:t>
+      </w:r>
+      <w:r>
+        <w:rPr>
+          <w:rFonts w:ascii="Consolas" w:hAnsi="Consolas" w:cs="Consolas"/>
+          <w:color w:val="800000"/>
+          <w:lang w:val="en-US"/>
+        </w:rPr>
+        <w:t>","</w:t>
+      </w:r>
+      <w:r>
+        <w:rPr>
+          <w:rFonts w:ascii="Consolas" w:hAnsi="Consolas" w:cs="Consolas"/>
+          <w:color w:val="800000"/>
+          <w:highlight w:val="white"/>
+          <w:lang w:val="en-US"/>
+        </w:rPr>
+        <w:t>Density</w:t>
+      </w:r>
+      <w:r>
+        <w:rPr>
+          <w:rFonts w:ascii="Consolas" w:hAnsi="Consolas" w:cs="Consolas"/>
+          <w:color w:val="800000"/>
+          <w:lang w:val="en-US"/>
+        </w:rPr>
+        <w:t>"</w:t>
+      </w:r>
+      <w:r>
+        <w:rPr>
+          <w:lang w:val="en-US"/>
+        </w:rPr>
+        <w:t xml:space="preserve"> ]}</w:t>
+      </w:r>
+    </w:p>
+  </w:comment>
+  <w:comment w:id="2" w:author="Θέμης Θεοτοκάτος" w:date="2022-03-10T14:18:00Z" w:initials="ΘΘ">
     <w:p>
       <w:pPr>
         <w:pStyle w:val="CommentText"/>
@@ -2499,6 +2785,7 @@
 <file path=word/commentsExtended.xml><?xml version="1.0" encoding="utf-8"?>
 <w15:commentsEx xmlns:wpc="http://schemas.microsoft.com/office/word/2010/wordprocessingCanvas" xmlns:cx="http://schemas.microsoft.com/office/drawing/2014/chartex" xmlns:cx1="http://schemas.microsoft.com/office/drawing/2015/9/8/chartex" xmlns:cx2="http://schemas.microsoft.com/office/drawing/2015/10/21/chartex" xmlns:cx3="http://schemas.microsoft.com/office/drawing/2016/5/9/chartex" xmlns:cx4="http://schemas.microsoft.com/office/drawing/2016/5/10/chartex" xmlns:cx5="http://schemas.microsoft.com/office/drawing/2016/5/11/chartex" xmlns:cx6="http://schemas.microsoft.com/office/drawing/2016/5/12/chartex" xmlns:cx7="http://schemas.microsoft.com/office/drawing/2016/5/13/chartex" xmlns:cx8="http://schemas.microsoft.com/office/drawing/2016/5/14/chartex" xmlns:mc="http://schemas.openxmlformats.org/markup-compatibility/2006" xmlns:aink="http://schemas.microsoft.com/office/drawing/2016/ink" xmlns:am3d="http://schemas.microsoft.com/office/drawing/2017/model3d" xmlns:o="urn:schemas-microsoft-com:office:office" xmlns:r="http://schemas.openxmlformats.org/officeDocument/2006/relationships" xmlns:m="http://schemas.openxmlformats.org/officeDocument/2006/math" xmlns:v="urn:schemas-microsoft-com:vml" xmlns:wp14="http://schemas.microsoft.com/office/word/2010/wordprocessingDrawing" xmlns:wp="http://schemas.openxmlformats.org/drawingml/2006/wordprocessingDrawing" xmlns:w10="urn:schemas-microsoft-com:office:word" xmlns:w="http://schemas.openxmlformats.org/wordprocessingml/2006/main" xmlns:w14="http://schemas.microsoft.com/office/word/2010/wordml" xmlns:w15="http://schemas.microsoft.com/office/word/2012/wordml" xmlns:w16cex="http://schemas.microsoft.com/office/word/2018/wordml/cex" xmlns:w16cid="http://schemas.microsoft.com/office/word/2016/wordml/cid" xmlns:w16="http://schemas.microsoft.com/office/word/2018/wordml" xmlns:w16sdtdh="http://schemas.microsoft.com/office/word/2020/wordml/sdtdatahash" xmlns:w16se="http://schemas.microsoft.com/office/word/2015/wordml/symex" xmlns:wpg="http://schemas.microsoft.com/office/word/2010/wordprocessingGroup" xmlns:wpi="http://schemas.microsoft.com/office/word/2010/wordprocessingInk" xmlns:wne="http://schemas.microsoft.com/office/word/2006/wordml" xmlns:wps="http://schemas.microsoft.com/office/word/2010/wordprocessingShape" mc:Ignorable="w14 w15 w16se w16cid w16 w16cex w16sdtdh wp14">
   <w15:commentEx w15:paraId="7CC7163A" w15:done="0"/>
+  <w15:commentEx w15:paraId="7643C38A" w15:done="0"/>
   <w15:commentEx w15:paraId="1D54CA64" w15:done="0"/>
 </w15:commentsEx>
 </file>
@@ -2506,6 +2793,7 @@
 <file path=word/commentsExtensible.xml><?xml version="1.0" encoding="utf-8"?>
 <w16cex:commentsExtensible xmlns:wpc="http://schemas.microsoft.com/office/word/2010/wordprocessingCanvas" xmlns:cx="http://schemas.microsoft.com/office/drawing/2014/chartex" xmlns:cx1="http://schemas.microsoft.com/office/drawing/2015/9/8/chartex" xmlns:cx2="http://schemas.microsoft.com/office/drawing/2015/10/21/chartex" xmlns:cx3="http://schemas.microsoft.com/office/drawing/2016/5/9/chartex" xmlns:cx4="http://schemas.microsoft.com/office/drawing/2016/5/10/chartex" xmlns:cx5="http://schemas.microsoft.com/office/drawing/2016/5/11/chartex" xmlns:cx6="http://schemas.microsoft.com/office/drawing/2016/5/12/chartex" xmlns:cx7="http://schemas.microsoft.com/office/drawing/2016/5/13/chartex" xmlns:cx8="http://schemas.microsoft.com/office/drawing/2016/5/14/chartex" xmlns:mc="http://schemas.openxmlformats.org/markup-compatibility/2006" xmlns:aink="http://schemas.microsoft.com/office/drawing/2016/ink" xmlns:am3d="http://schemas.microsoft.com/office/drawing/2017/model3d" xmlns:o="urn:schemas-microsoft-com:office:office" xmlns:r="http://schemas.openxmlformats.org/officeDocument/2006/relationships" xmlns:m="http://schemas.openxmlformats.org/officeDocument/2006/math" xmlns:v="urn:schemas-microsoft-com:vml" xmlns:wp14="http://schemas.microsoft.com/office/word/2010/wordprocessingDrawing" xmlns:wp="http://schemas.openxmlformats.org/drawingml/2006/wordprocessingDrawing" xmlns:w10="urn:schemas-microsoft-com:office:word" xmlns:w="http://schemas.openxmlformats.org/wordprocessingml/2006/main" xmlns:w14="http://schemas.microsoft.com/office/word/2010/wordml" xmlns:w15="http://schemas.microsoft.com/office/word/2012/wordml" xmlns:w16cex="http://schemas.microsoft.com/office/word/2018/wordml/cex" xmlns:w16cid="http://schemas.microsoft.com/office/word/2016/wordml/cid" xmlns:w16="http://schemas.microsoft.com/office/word/2018/wordml" xmlns:w16sdtdh="http://schemas.microsoft.com/office/word/2020/wordml/sdtdatahash" xmlns:w16se="http://schemas.microsoft.com/office/word/2015/wordml/symex" xmlns:wpg="http://schemas.microsoft.com/office/word/2010/wordprocessingGroup" xmlns:wpi="http://schemas.microsoft.com/office/word/2010/wordprocessingInk" xmlns:wne="http://schemas.microsoft.com/office/word/2006/wordml" xmlns:wps="http://schemas.microsoft.com/office/word/2010/wordprocessingShape" mc:Ignorable="w14 w15 w16se w16cid w16 w16cex w16sdtdh wp14">
   <w16cex:commentExtensible w16cex:durableId="25F1B06C" w16cex:dateUtc="2022-04-01T14:10:00Z"/>
+  <w16cex:commentExtensible w16cex:durableId="25F95176" w16cex:dateUtc="2022-04-07T09:03:00Z"/>
   <w16cex:commentExtensible w16cex:durableId="25D4874E" w16cex:dateUtc="2022-03-10T12:18:00Z"/>
 </w16cex:commentsExtensible>
 </file>
@@ -2513,6 +2801,7 @@
 <file path=word/commentsIds.xml><?xml version="1.0" encoding="utf-8"?>
 <w16cid:commentsIds xmlns:wpc="http://schemas.microsoft.com/office/word/2010/wordprocessingCanvas" xmlns:cx="http://schemas.microsoft.com/office/drawing/2014/chartex" xmlns:cx1="http://schemas.microsoft.com/office/drawing/2015/9/8/chartex" xmlns:cx2="http://schemas.microsoft.com/office/drawing/2015/10/21/chartex" xmlns:cx3="http://schemas.microsoft.com/office/drawing/2016/5/9/chartex" xmlns:cx4="http://schemas.microsoft.com/office/drawing/2016/5/10/chartex" xmlns:cx5="http://schemas.microsoft.com/office/drawing/2016/5/11/chartex" xmlns:cx6="http://schemas.microsoft.com/office/drawing/2016/5/12/chartex" xmlns:cx7="http://schemas.microsoft.com/office/drawing/2016/5/13/chartex" xmlns:cx8="http://schemas.microsoft.com/office/drawing/2016/5/14/chartex" xmlns:mc="http://schemas.openxmlformats.org/markup-compatibility/2006" xmlns:aink="http://schemas.microsoft.com/office/drawing/2016/ink" xmlns:am3d="http://schemas.microsoft.com/office/drawing/2017/model3d" xmlns:o="urn:schemas-microsoft-com:office:office" xmlns:r="http://schemas.openxmlformats.org/officeDocument/2006/relationships" xmlns:m="http://schemas.openxmlformats.org/officeDocument/2006/math" xmlns:v="urn:schemas-microsoft-com:vml" xmlns:wp14="http://schemas.microsoft.com/office/word/2010/wordprocessingDrawing" xmlns:wp="http://schemas.openxmlformats.org/drawingml/2006/wordprocessingDrawing" xmlns:w10="urn:schemas-microsoft-com:office:word" xmlns:w="http://schemas.openxmlformats.org/wordprocessingml/2006/main" xmlns:w14="http://schemas.microsoft.com/office/word/2010/wordml" xmlns:w15="http://schemas.microsoft.com/office/word/2012/wordml" xmlns:w16cex="http://schemas.microsoft.com/office/word/2018/wordml/cex" xmlns:w16cid="http://schemas.microsoft.com/office/word/2016/wordml/cid" xmlns:w16="http://schemas.microsoft.com/office/word/2018/wordml" xmlns:w16sdtdh="http://schemas.microsoft.com/office/word/2020/wordml/sdtdatahash" xmlns:w16se="http://schemas.microsoft.com/office/word/2015/wordml/symex" xmlns:wpg="http://schemas.microsoft.com/office/word/2010/wordprocessingGroup" xmlns:wpi="http://schemas.microsoft.com/office/word/2010/wordprocessingInk" xmlns:wne="http://schemas.microsoft.com/office/word/2006/wordml" xmlns:wps="http://schemas.microsoft.com/office/word/2010/wordprocessingShape" mc:Ignorable="w14 w15 w16se w16cid w16 w16cex w16sdtdh wp14">
   <w16cid:commentId w16cid:paraId="7CC7163A" w16cid:durableId="25F1B06C"/>
+  <w16cid:commentId w16cid:paraId="7643C38A" w16cid:durableId="25F95176"/>
   <w16cid:commentId w16cid:paraId="1D54CA64" w16cid:durableId="25D4874E"/>
 </w16cid:commentsIds>
 </file>

</xml_diff>